<commit_message>
fixed the text in the beginning and solved a lot of bad language issues
</commit_message>
<xml_diff>
--- a/WS5-GIT II.docx
+++ b/WS5-GIT II.docx
@@ -528,13 +528,22 @@
         <w:t>/[projektnamn]</w:t>
       </w:r>
       <w:r>
-        <w:t xml:space="preserve"> där vi har stöd för serverscriptspråk som </w:t>
+        <w:t xml:space="preserve">. Fördelen med det är att det är enkelt att arbeta med </w:t>
+      </w:r>
+      <w:r>
+        <w:t xml:space="preserve">serverscriptspråk som </w:t>
+      </w:r>
+      <w:r>
+        <w:t xml:space="preserve">t.ex. </w:t>
       </w:r>
       <w:proofErr w:type="spellStart"/>
       <w:r>
         <w:t>php</w:t>
       </w:r>
       <w:proofErr w:type="spellEnd"/>
+      <w:r>
+        <w:t xml:space="preserve"> eftersom webbservern stödjer exekvering av dem i denna area</w:t>
+      </w:r>
       <w:r>
         <w:t xml:space="preserve">. </w:t>
       </w:r>
@@ -561,168 +570,133 @@
     </w:p>
     <w:p>
       <w:r>
-        <w:rPr>
-          <w:highlight w:val="magenta"/>
-        </w:rPr>
-        <w:t>[Tillbakablick? Exempel på vad vi gjorde för reflektion?]</w:t>
-      </w:r>
-    </w:p>
-    <w:p/>
-    <w:p>
-      <w:r>
-        <w:rPr>
-          <w:highlight w:val="magenta"/>
-        </w:rPr>
-        <w:t xml:space="preserve">[Skapa en presentation med några </w:t>
-      </w:r>
-      <w:proofErr w:type="spellStart"/>
-      <w:r>
-        <w:rPr>
-          <w:highlight w:val="magenta"/>
-        </w:rPr>
-        <w:t>slides</w:t>
-      </w:r>
-      <w:proofErr w:type="spellEnd"/>
-      <w:r>
-        <w:rPr>
-          <w:highlight w:val="magenta"/>
-        </w:rPr>
-        <w:t xml:space="preserve"> som följer upp vad vi gjorde i WS3 – Git I]</w:t>
+        <w:t>Eftersom vi</w:t>
+      </w:r>
+      <w:r>
+        <w:t xml:space="preserve"> </w:t>
+      </w:r>
+      <w:r>
+        <w:t xml:space="preserve">har </w:t>
+      </w:r>
+      <w:r>
+        <w:t>lärt oss grunderna genom att öva m</w:t>
+      </w:r>
+      <w:r>
+        <w:t>ot ett</w:t>
+      </w:r>
+      <w:r>
+        <w:t xml:space="preserve"> lokal </w:t>
+      </w:r>
+      <w:proofErr w:type="spellStart"/>
+      <w:r>
+        <w:t>repository</w:t>
+      </w:r>
+      <w:proofErr w:type="spellEnd"/>
+      <w:r>
+        <w:t xml:space="preserve"> är nästa steg att arbeta med ett </w:t>
+      </w:r>
+      <w:proofErr w:type="spellStart"/>
+      <w:r>
+        <w:t>repository</w:t>
+      </w:r>
+      <w:proofErr w:type="spellEnd"/>
+      <w:r>
+        <w:t xml:space="preserve"> som ligger på webben. Fördelen med detta är att alla projektdeltagare kan arbeta mot samma </w:t>
+      </w:r>
+      <w:proofErr w:type="spellStart"/>
+      <w:r>
+        <w:t>repository</w:t>
+      </w:r>
+      <w:proofErr w:type="spellEnd"/>
+      <w:r>
+        <w:t xml:space="preserve"> </w:t>
+      </w:r>
+      <w:r>
+        <w:t>och hela tiden följa varandras arbete.</w:t>
+      </w:r>
+      <w:r>
+        <w:t xml:space="preserve"> </w:t>
+      </w:r>
+      <w:r>
+        <w:t xml:space="preserve">En annan fördel är att det blir en extra säkerhet mot förlust av data eftersom det hela tiden finns en giltig kopia på internet, t.ex. på </w:t>
+      </w:r>
+      <w:proofErr w:type="spellStart"/>
+      <w:r>
+        <w:t>GitHub</w:t>
+      </w:r>
+      <w:proofErr w:type="spellEnd"/>
+      <w:r>
+        <w:t>.</w:t>
+      </w:r>
+      <w:r>
+        <w:t xml:space="preserve"> </w:t>
+      </w:r>
+      <w:proofErr w:type="spellStart"/>
+      <w:r>
+        <w:t>GitHub</w:t>
+      </w:r>
+      <w:proofErr w:type="spellEnd"/>
+      <w:r>
+        <w:t xml:space="preserve"> är gratis för publika projekt och passar utmärkt för att prova på i samband med att vi lär oss systemet. </w:t>
+      </w:r>
+      <w:r>
+        <w:t>Det finns många andra hostar som också kan användas</w:t>
+      </w:r>
+      <w:r>
+        <w:t xml:space="preserve">, men </w:t>
+      </w:r>
+      <w:proofErr w:type="spellStart"/>
+      <w:r>
+        <w:t>GitH</w:t>
+      </w:r>
+      <w:r>
+        <w:t>ub</w:t>
+      </w:r>
+      <w:proofErr w:type="spellEnd"/>
+      <w:r>
+        <w:t xml:space="preserve"> fungerar bra och är dessutom gratis.</w:t>
       </w:r>
     </w:p>
     <w:p>
-      <w:r>
-        <w:t xml:space="preserve">När vi har lärt oss grunderna genom att öva med lokal </w:t>
-      </w:r>
-      <w:proofErr w:type="spellStart"/>
-      <w:r>
-        <w:t>repository</w:t>
-      </w:r>
-      <w:proofErr w:type="spellEnd"/>
-      <w:r>
-        <w:t xml:space="preserve"> är nästa steg att arbeta med ett </w:t>
-      </w:r>
-      <w:proofErr w:type="spellStart"/>
-      <w:r>
-        <w:t>repository</w:t>
-      </w:r>
-      <w:proofErr w:type="spellEnd"/>
-      <w:r>
-        <w:t xml:space="preserve"> som ligger på webben. Fördelen med detta är att alla projektdeltagare kan arbeta mot samma </w:t>
-      </w:r>
-      <w:proofErr w:type="spellStart"/>
-      <w:r>
-        <w:t>repository</w:t>
-      </w:r>
-      <w:proofErr w:type="spellEnd"/>
-      <w:r>
-        <w:t xml:space="preserve"> vilket är nödvändigt för att vi ska kunna få till användningen på ett bra sätt i våra projekt. Det enklaste sät</w:t>
-      </w:r>
-      <w:r>
-        <w:t xml:space="preserve">tet är att använda </w:t>
-      </w:r>
-      <w:proofErr w:type="spellStart"/>
-      <w:r>
-        <w:t>GitH</w:t>
-      </w:r>
-      <w:r>
-        <w:t>ub</w:t>
-      </w:r>
-      <w:proofErr w:type="spellEnd"/>
-      <w:r>
-        <w:t xml:space="preserve"> för att snabbt komma igång. Det finns många andra hostar som också kan användas</w:t>
-      </w:r>
-      <w:r>
-        <w:t xml:space="preserve">, men </w:t>
-      </w:r>
-      <w:proofErr w:type="spellStart"/>
-      <w:r>
-        <w:t>GitH</w:t>
-      </w:r>
-      <w:r>
-        <w:t>ub</w:t>
-      </w:r>
-      <w:proofErr w:type="spellEnd"/>
-      <w:r>
-        <w:t xml:space="preserve"> fungerar bra och är dessutom gratis.</w:t>
-      </w:r>
+      <w:pPr>
+        <w:pStyle w:val="Heading2"/>
+        <w:rPr>
+          <w:lang w:eastAsia="sv-SE"/>
+        </w:rPr>
+      </w:pPr>
     </w:p>
     <w:p>
-      <w:r>
-        <w:rPr>
-          <w:highlight w:val="magenta"/>
-        </w:rPr>
-        <w:t xml:space="preserve">[Hur gör vi med en </w:t>
-      </w:r>
-      <w:proofErr w:type="spellStart"/>
-      <w:r>
-        <w:rPr>
-          <w:highlight w:val="magenta"/>
-        </w:rPr>
-        <w:t>sql-databas</w:t>
-      </w:r>
-      <w:proofErr w:type="spellEnd"/>
-      <w:r>
-        <w:rPr>
-          <w:highlight w:val="magenta"/>
-        </w:rPr>
-        <w:t xml:space="preserve">? Hur för vi över filer via </w:t>
-      </w:r>
-      <w:proofErr w:type="spellStart"/>
-      <w:r>
-        <w:rPr>
-          <w:highlight w:val="magenta"/>
-        </w:rPr>
-        <w:t>git</w:t>
-      </w:r>
-      <w:proofErr w:type="spellEnd"/>
-      <w:r>
-        <w:rPr>
-          <w:highlight w:val="magenta"/>
-        </w:rPr>
-        <w:t>? Hur fungerar det?]</w:t>
-      </w:r>
+      <w:pPr>
+        <w:pStyle w:val="Heading2"/>
+        <w:rPr>
+          <w:lang w:eastAsia="sv-SE"/>
+        </w:rPr>
+      </w:pPr>
+      <w:bookmarkStart w:id="1" w:name="_Toc398901540"/>
+      <w:r>
+        <w:rPr>
+          <w:lang w:eastAsia="sv-SE"/>
+        </w:rPr>
+        <w:t xml:space="preserve">Introduktion till </w:t>
+      </w:r>
+      <w:proofErr w:type="spellStart"/>
+      <w:r>
+        <w:rPr>
+          <w:lang w:eastAsia="sv-SE"/>
+        </w:rPr>
+        <w:t>GitH</w:t>
+      </w:r>
+      <w:r>
+        <w:rPr>
+          <w:lang w:eastAsia="sv-SE"/>
+        </w:rPr>
+        <w:t>ub</w:t>
+      </w:r>
+      <w:bookmarkEnd w:id="1"/>
+      <w:proofErr w:type="spellEnd"/>
     </w:p>
     <w:p>
       <w:pPr>
-        <w:pStyle w:val="Heading2"/>
-        <w:rPr>
-          <w:lang w:eastAsia="sv-SE"/>
-        </w:rPr>
-      </w:pPr>
-    </w:p>
-    <w:p>
-      <w:pPr>
-        <w:pStyle w:val="Heading2"/>
-        <w:rPr>
-          <w:lang w:eastAsia="sv-SE"/>
-        </w:rPr>
-      </w:pPr>
-      <w:bookmarkStart w:id="1" w:name="_Toc398901540"/>
-      <w:r>
-        <w:rPr>
-          <w:lang w:eastAsia="sv-SE"/>
-        </w:rPr>
-        <w:t xml:space="preserve">Introduktion till </w:t>
-      </w:r>
-      <w:proofErr w:type="spellStart"/>
-      <w:r>
-        <w:rPr>
-          <w:lang w:eastAsia="sv-SE"/>
-        </w:rPr>
-        <w:t>GitH</w:t>
-      </w:r>
-      <w:r>
-        <w:rPr>
-          <w:lang w:eastAsia="sv-SE"/>
-        </w:rPr>
-        <w:t>ub</w:t>
-      </w:r>
-      <w:bookmarkEnd w:id="1"/>
-      <w:proofErr w:type="spellEnd"/>
-    </w:p>
-    <w:p>
-      <w:pPr>
         <w:rPr>
           <w:lang w:eastAsia="sv-SE"/>
         </w:rPr>
@@ -759,14 +733,38 @@
         <w:rPr>
           <w:lang w:eastAsia="sv-SE"/>
         </w:rPr>
-        <w:t xml:space="preserve"> för projektet på webben. Så fort ni bekantat er med att använda Git kan ni börja använda det i era projekt, men vi måste först av allt skapa ett konto och en area på </w:t>
-      </w:r>
-      <w:proofErr w:type="spellStart"/>
-      <w:r>
-        <w:rPr>
-          <w:lang w:eastAsia="sv-SE"/>
-        </w:rPr>
-        <w:t>github</w:t>
+        <w:t xml:space="preserve"> för projektet på webben</w:t>
+      </w:r>
+      <w:r>
+        <w:rPr>
+          <w:lang w:eastAsia="sv-SE"/>
+        </w:rPr>
+        <w:t xml:space="preserve"> så att alla kommer åt dem</w:t>
+      </w:r>
+      <w:r>
+        <w:rPr>
+          <w:lang w:eastAsia="sv-SE"/>
+        </w:rPr>
+        <w:t>. Så fort ni bekantat er med att använda Git kan ni börja använda det i era projekt, men vi måste först av allt skapa ett konto och en area p</w:t>
+      </w:r>
+      <w:r>
+        <w:rPr>
+          <w:lang w:eastAsia="sv-SE"/>
+        </w:rPr>
+        <w:t xml:space="preserve">å </w:t>
+      </w:r>
+      <w:proofErr w:type="spellStart"/>
+      <w:r>
+        <w:rPr>
+          <w:lang w:eastAsia="sv-SE"/>
+        </w:rPr>
+        <w:t>G</w:t>
+      </w:r>
+      <w:r>
+        <w:rPr>
+          <w:lang w:eastAsia="sv-SE"/>
+        </w:rPr>
+        <w:t>ithub</w:t>
       </w:r>
       <w:proofErr w:type="spellEnd"/>
       <w:r>
@@ -847,14 +845,27 @@
       <w:r>
         <w:t xml:space="preserve">Figur </w:t>
       </w:r>
-      <w:fldSimple w:instr=" SEQ Figur \* ARABIC ">
-        <w:r>
-          <w:rPr>
-            <w:noProof/>
-          </w:rPr>
-          <w:t>1</w:t>
-        </w:r>
-      </w:fldSimple>
+      <w:r>
+        <w:fldChar w:fldCharType="begin"/>
+      </w:r>
+      <w:r>
+        <w:instrText xml:space="preserve"> SEQ Figur \* ARABIC </w:instrText>
+      </w:r>
+      <w:r>
+        <w:fldChar w:fldCharType="separate"/>
+      </w:r>
+      <w:r>
+        <w:rPr>
+          <w:noProof/>
+        </w:rPr>
+        <w:t>1</w:t>
+      </w:r>
+      <w:r>
+        <w:rPr>
+          <w:noProof/>
+        </w:rPr>
+        <w:fldChar w:fldCharType="end"/>
+      </w:r>
       <w:r>
         <w:t xml:space="preserve">: </w:t>
       </w:r>
@@ -932,6 +943,20 @@
         </w:rPr>
         <w:t xml:space="preserve"> </w:t>
       </w:r>
+      <w:r>
+        <w:rPr>
+          <w:lang w:eastAsia="sv-SE"/>
+        </w:rPr>
+        <w:t xml:space="preserve">på </w:t>
+      </w:r>
+      <w:proofErr w:type="spellStart"/>
+      <w:r>
+        <w:rPr>
+          <w:lang w:eastAsia="sv-SE"/>
+        </w:rPr>
+        <w:t>GitHub</w:t>
+      </w:r>
+      <w:proofErr w:type="spellEnd"/>
     </w:p>
     <w:p>
       <w:pPr>
@@ -948,17 +973,73 @@
         <w:rPr>
           <w:lang w:eastAsia="sv-SE"/>
         </w:rPr>
-        <w:t xml:space="preserve">Öppna webbläsaren och gå till </w:t>
-      </w:r>
-      <w:hyperlink r:id="rId14" w:history="1">
-        <w:r>
-          <w:rPr>
-            <w:rStyle w:val="Hyperlink"/>
-            <w:lang w:eastAsia="sv-SE"/>
-          </w:rPr>
-          <w:t>https://github.com/</w:t>
-        </w:r>
-      </w:hyperlink>
+        <w:t>Öppna webbläsaren och gå till</w:t>
+      </w:r>
+      <w:r>
+        <w:rPr>
+          <w:lang w:eastAsia="sv-SE"/>
+        </w:rPr>
+        <w:t xml:space="preserve"> </w:t>
+      </w:r>
+      <w:proofErr w:type="spellStart"/>
+      <w:proofErr w:type="gramStart"/>
+      <w:r>
+        <w:rPr>
+          <w:lang w:eastAsia="sv-SE"/>
+        </w:rPr>
+        <w:t>urlen</w:t>
+      </w:r>
+      <w:proofErr w:type="spellEnd"/>
+      <w:r>
+        <w:rPr>
+          <w:lang w:eastAsia="sv-SE"/>
+        </w:rPr>
+        <w:t xml:space="preserve">: </w:t>
+      </w:r>
+      <w:r>
+        <w:rPr>
+          <w:lang w:eastAsia="sv-SE"/>
+        </w:rPr>
+        <w:t xml:space="preserve"> </w:t>
+      </w:r>
+      <w:r>
+        <w:fldChar w:fldCharType="begin"/>
+      </w:r>
+      <w:proofErr w:type="gramEnd"/>
+      <w:r>
+        <w:instrText xml:space="preserve"> HYPERLINK "https://github.com/" </w:instrText>
+      </w:r>
+      <w:r>
+        <w:fldChar w:fldCharType="separate"/>
+      </w:r>
+      <w:r>
+        <w:rPr>
+          <w:rStyle w:val="Hyperlink"/>
+          <w:lang w:eastAsia="sv-SE"/>
+        </w:rPr>
+        <w:t>https://github</w:t>
+      </w:r>
+      <w:r>
+        <w:rPr>
+          <w:rStyle w:val="Hyperlink"/>
+          <w:lang w:eastAsia="sv-SE"/>
+        </w:rPr>
+        <w:t>.</w:t>
+      </w:r>
+      <w:r>
+        <w:rPr>
+          <w:rStyle w:val="Hyperlink"/>
+          <w:lang w:eastAsia="sv-SE"/>
+        </w:rPr>
+        <w:t>com/</w:t>
+      </w:r>
+      <w:r>
+        <w:rPr>
+          <w:rStyle w:val="Hyperlink"/>
+          <w:lang w:eastAsia="sv-SE"/>
+        </w:rPr>
+        <w:fldChar w:fldCharType="end"/>
+      </w:r>
       <w:r>
         <w:rPr>
           <w:lang w:eastAsia="sv-SE"/>
@@ -1017,6 +1098,8 @@
         </w:rPr>
         <w:t>.</w:t>
       </w:r>
+      <w:bookmarkStart w:id="3" w:name="_GoBack"/>
+      <w:bookmarkEnd w:id="3"/>
     </w:p>
     <w:p>
       <w:pPr>
@@ -1176,7 +1259,6 @@
         <w:rPr>
           <w:lang w:eastAsia="sv-SE"/>
         </w:rPr>
-        <w:lastRenderedPageBreak/>
         <w:t xml:space="preserve">I </w:t>
       </w:r>
       <w:r>
@@ -1259,7 +1341,14 @@
         <w:rPr>
           <w:lang w:eastAsia="sv-SE"/>
         </w:rPr>
-        <w:t>-konto. Du använder</w:t>
+        <w:t xml:space="preserve">-konto. Du </w:t>
+      </w:r>
+      <w:r>
+        <w:rPr>
+          <w:lang w:eastAsia="sv-SE"/>
+        </w:rPr>
+        <w:lastRenderedPageBreak/>
+        <w:t>använder</w:t>
       </w:r>
       <w:r>
         <w:rPr>
@@ -2349,7 +2438,7 @@
                     <pic:cNvPicPr/>
                   </pic:nvPicPr>
                   <pic:blipFill>
-                    <a:blip r:embed="rId15"/>
+                    <a:blip r:embed="rId14"/>
                     <a:stretch>
                       <a:fillRect/>
                     </a:stretch>
@@ -2372,27 +2461,14 @@
       <w:r>
         <w:t xml:space="preserve">Figur </w:t>
       </w:r>
-      <w:r>
-        <w:fldChar w:fldCharType="begin"/>
-      </w:r>
-      <w:r>
-        <w:instrText xml:space="preserve"> SEQ Figur \* ARABIC </w:instrText>
-      </w:r>
-      <w:r>
-        <w:fldChar w:fldCharType="separate"/>
-      </w:r>
-      <w:r>
-        <w:rPr>
-          <w:noProof/>
-        </w:rPr>
-        <w:t>2</w:t>
-      </w:r>
-      <w:r>
-        <w:rPr>
-          <w:noProof/>
-        </w:rPr>
-        <w:fldChar w:fldCharType="end"/>
-      </w:r>
+      <w:fldSimple w:instr=" SEQ Figur \* ARABIC ">
+        <w:r>
+          <w:rPr>
+            <w:noProof/>
+          </w:rPr>
+          <w:t>2</w:t>
+        </w:r>
+      </w:fldSimple>
       <w:r>
         <w:t xml:space="preserve">: Resultatet efter att ha skapat ett </w:t>
       </w:r>
@@ -6073,8 +6149,6 @@
         </w:rPr>
         <w:t>t</w:t>
       </w:r>
-      <w:bookmarkStart w:id="3" w:name="_GoBack"/>
-      <w:bookmarkEnd w:id="3"/>
       <w:r>
         <w:rPr>
           <w:lang w:eastAsia="sv-SE"/>
@@ -6167,7 +6241,7 @@
       <w:rPr>
         <w:noProof/>
       </w:rPr>
-      <w:t>1</w:t>
+      <w:t>3</w:t>
     </w:r>
     <w:r>
       <w:fldChar w:fldCharType="end"/>
@@ -8701,7 +8775,7 @@
 </file>
 
 <file path=customXml/itemProps1.xml><?xml version="1.0" encoding="utf-8"?>
-<ds:datastoreItem xmlns:ds="http://schemas.openxmlformats.org/officeDocument/2006/customXml" ds:itemID="{F96CA447-0EF8-4B07-8CD5-1942E65AFDAE}">
+<ds:datastoreItem xmlns:ds="http://schemas.openxmlformats.org/officeDocument/2006/customXml" ds:itemID="{224CDA7E-E16B-4EB5-A3C1-D5E62CF86F35}">
   <ds:schemaRefs>
     <ds:schemaRef ds:uri="http://schemas.openxmlformats.org/officeDocument/2006/bibliography"/>
   </ds:schemaRefs>

</xml_diff>